<commit_message>
Aanpassing van mijn procesverslag
</commit_message>
<xml_diff>
--- a/procesverslag/procesverslag Stan Boeter.docx
+++ b/procesverslag/procesverslag Stan Boeter.docx
@@ -198,20 +198,7 @@
           <w:lang w:val="nl-NL"/>
         </w:rPr>
         <w:br/>
-      </w:r>
-      <w:proofErr w:type="spellStart"/>
-      <w:r>
-        <w:rPr>
-          <w:lang w:val="nl-NL"/>
-        </w:rPr>
-        <w:t>Teo</w:t>
-      </w:r>
-      <w:proofErr w:type="spellEnd"/>
-      <w:r>
-        <w:rPr>
-          <w:lang w:val="nl-NL"/>
-        </w:rPr>
-        <w:t>: 8</w:t>
+        <w:t>Teo: 8</w:t>
       </w:r>
       <w:r>
         <w:rPr>
@@ -278,16 +265,8 @@
         <w:rPr>
           <w:lang w:val="nl-NL"/>
         </w:rPr>
-        <w:t xml:space="preserve">en verder heb ik goed meegeholpen met het Klassendiagram en het </w:t>
-      </w:r>
-      <w:proofErr w:type="spellStart"/>
-      <w:r>
-        <w:rPr>
-          <w:lang w:val="nl-NL"/>
-        </w:rPr>
-        <w:t>Datadictionary</w:t>
-      </w:r>
-      <w:proofErr w:type="spellEnd"/>
+        <w:t>en verder heb ik goed meegeholpen met het Klassendiagram en het Datadictionary</w:t>
+      </w:r>
       <w:r>
         <w:rPr>
           <w:lang w:val="nl-NL"/>
@@ -415,20 +394,7 @@
           <w:lang w:val="nl-NL"/>
         </w:rPr>
         <w:br/>
-      </w:r>
-      <w:proofErr w:type="spellStart"/>
-      <w:r>
-        <w:rPr>
-          <w:lang w:val="nl-NL"/>
-        </w:rPr>
-        <w:t>Teo</w:t>
-      </w:r>
-      <w:proofErr w:type="spellEnd"/>
-      <w:r>
-        <w:rPr>
-          <w:lang w:val="nl-NL"/>
-        </w:rPr>
-        <w:t>: 8</w:t>
+        <w:t>Teo: 8</w:t>
       </w:r>
       <w:r>
         <w:rPr>
@@ -497,41 +463,13 @@
         <w:rPr>
           <w:lang w:val="nl-NL"/>
         </w:rPr>
-        <w:t xml:space="preserve">Hier heeft </w:t>
-      </w:r>
-      <w:proofErr w:type="spellStart"/>
-      <w:r>
-        <w:rPr>
-          <w:lang w:val="nl-NL"/>
-        </w:rPr>
-        <w:t>Teo</w:t>
-      </w:r>
-      <w:proofErr w:type="spellEnd"/>
-      <w:r>
-        <w:rPr>
-          <w:lang w:val="nl-NL"/>
-        </w:rPr>
-        <w:t xml:space="preserve"> het meeste werk gedaan. Hij heeft zich meer verdiept in deze</w:t>
-      </w:r>
-      <w:r>
-        <w:rPr>
-          <w:lang w:val="nl-NL"/>
-        </w:rPr>
-        <w:t xml:space="preserve"> stof dan de rest van de groep, omdat wij met een ander onderdeel bezig waren. Wij hebben wel met zijn allen alles doorgenomen, en hebben </w:t>
-      </w:r>
-      <w:proofErr w:type="spellStart"/>
-      <w:r>
-        <w:rPr>
-          <w:lang w:val="nl-NL"/>
-        </w:rPr>
-        <w:t>Teo’s</w:t>
-      </w:r>
-      <w:proofErr w:type="spellEnd"/>
-      <w:r>
-        <w:rPr>
-          <w:lang w:val="nl-NL"/>
-        </w:rPr>
-        <w:t xml:space="preserve"> werk getest, gecontroleerd of we het overal mee eens waren en gekeken of alles klopt in onze ogen.</w:t>
+        <w:t>Hier heeft Teo het meeste werk gedaan. Hij heeft zich meer verdiept in deze</w:t>
+      </w:r>
+      <w:r>
+        <w:rPr>
+          <w:lang w:val="nl-NL"/>
+        </w:rPr>
+        <w:t xml:space="preserve"> stof dan de rest van de groep, omdat wij met een ander onderdeel bezig waren. Wij hebben wel met zijn allen alles doorgenomen, en hebben Teo’s werk getest, gecontroleerd of we het overal mee eens waren en gekeken of alles klopt in onze ogen.</w:t>
       </w:r>
     </w:p>
     <w:p>
@@ -558,21 +496,7 @@
         <w:rPr>
           <w:lang w:val="nl-NL"/>
         </w:rPr>
-        <w:t xml:space="preserve">Bij dit onderdeel ging alles goed. Het was een beetje moeilijk om met zijn allen aan dit onderdeel te werken, en daarom heeft </w:t>
-      </w:r>
-      <w:proofErr w:type="spellStart"/>
-      <w:r>
-        <w:rPr>
-          <w:lang w:val="nl-NL"/>
-        </w:rPr>
-        <w:t>Teo</w:t>
-      </w:r>
-      <w:proofErr w:type="spellEnd"/>
-      <w:r>
-        <w:rPr>
-          <w:lang w:val="nl-NL"/>
-        </w:rPr>
-        <w:t xml:space="preserve"> ook het meeste werk verricht.</w:t>
+        <w:t>Bij dit onderdeel ging alles goed. Het was een beetje moeilijk om met zijn allen aan dit onderdeel te werken, en daarom heeft Teo ook het meeste werk verricht.</w:t>
       </w:r>
     </w:p>
     <w:p>
@@ -660,20 +584,7 @@
           <w:lang w:val="nl-NL"/>
         </w:rPr>
         <w:br/>
-      </w:r>
-      <w:proofErr w:type="spellStart"/>
-      <w:r>
-        <w:rPr>
-          <w:lang w:val="nl-NL"/>
-        </w:rPr>
-        <w:t>Teo</w:t>
-      </w:r>
-      <w:proofErr w:type="spellEnd"/>
-      <w:r>
-        <w:rPr>
-          <w:lang w:val="nl-NL"/>
-        </w:rPr>
-        <w:t>: 8</w:t>
+        <w:t>Teo: 8</w:t>
       </w:r>
       <w:r>
         <w:rPr>
@@ -744,35 +655,7 @@
         <w:rPr>
           <w:lang w:val="nl-NL"/>
         </w:rPr>
-        <w:t xml:space="preserve">Ik heb de meeste </w:t>
-      </w:r>
-      <w:proofErr w:type="spellStart"/>
-      <w:r>
-        <w:rPr>
-          <w:lang w:val="nl-NL"/>
-        </w:rPr>
-        <w:t>Stored</w:t>
-      </w:r>
-      <w:proofErr w:type="spellEnd"/>
-      <w:r>
-        <w:rPr>
-          <w:lang w:val="nl-NL"/>
-        </w:rPr>
-        <w:t xml:space="preserve"> Procedures en </w:t>
-      </w:r>
-      <w:proofErr w:type="spellStart"/>
-      <w:r>
-        <w:rPr>
-          <w:lang w:val="nl-NL"/>
-        </w:rPr>
-        <w:t>Constraints</w:t>
-      </w:r>
-      <w:proofErr w:type="spellEnd"/>
-      <w:r>
-        <w:rPr>
-          <w:lang w:val="nl-NL"/>
-        </w:rPr>
-        <w:t xml:space="preserve"> geschreven. </w:t>
+        <w:t xml:space="preserve">Ik heb de meeste Stored Procedures en Constraints geschreven. </w:t>
       </w:r>
       <w:r>
         <w:rPr>
@@ -790,16 +673,8 @@
         <w:rPr>
           <w:lang w:val="nl-NL"/>
         </w:rPr>
-        <w:t xml:space="preserve">triggers die een ander groepslid had geschreven moeten verbeteren omdat deze niet werkten. Ook heb ik meegewerkt met het beoordelen van de </w:t>
-      </w:r>
-      <w:proofErr w:type="spellStart"/>
-      <w:r>
-        <w:rPr>
-          <w:lang w:val="nl-NL"/>
-        </w:rPr>
-        <w:t>indexes</w:t>
-      </w:r>
-      <w:proofErr w:type="spellEnd"/>
+        <w:t>triggers die een ander groepslid had geschreven moeten verbeteren omdat deze niet werkten. Ook heb ik meegewerkt met het beoordelen van de indexes</w:t>
+      </w:r>
       <w:r>
         <w:rPr>
           <w:lang w:val="nl-NL"/>
@@ -955,20 +830,7 @@
           <w:lang w:val="nl-NL"/>
         </w:rPr>
         <w:br/>
-      </w:r>
-      <w:proofErr w:type="spellStart"/>
-      <w:r>
-        <w:rPr>
-          <w:lang w:val="nl-NL"/>
-        </w:rPr>
-        <w:t>Teo</w:t>
-      </w:r>
-      <w:proofErr w:type="spellEnd"/>
-      <w:r>
-        <w:rPr>
-          <w:lang w:val="nl-NL"/>
-        </w:rPr>
-        <w:t>: 8</w:t>
+        <w:t>Teo: 8</w:t>
       </w:r>
       <w:r>
         <w:rPr>
@@ -1073,83 +935,89 @@
           <w:lang w:val="nl-NL"/>
         </w:rPr>
       </w:pPr>
+    </w:p>
+    <w:p>
+      <w:pPr>
+        <w:rPr>
+          <w:b/>
+          <w:lang w:val="nl-NL"/>
+        </w:rPr>
+      </w:pPr>
+      <w:r>
+        <w:rPr>
+          <w:b/>
+          <w:lang w:val="nl-NL"/>
+        </w:rPr>
+        <w:t>Uur verdeling</w:t>
+      </w:r>
+    </w:p>
+    <w:p>
+      <w:pPr>
+        <w:rPr>
+          <w:lang w:val="nl-NL"/>
+        </w:rPr>
+      </w:pPr>
+      <w:r>
+        <w:rPr>
+          <w:lang w:val="nl-NL"/>
+        </w:rPr>
+        <w:t xml:space="preserve">Aan het begin </w:t>
+      </w:r>
+      <w:r>
+        <w:rPr>
+          <w:lang w:val="nl-NL"/>
+        </w:rPr>
+        <w:t>van het project naast de lessen hebben we ongeveer 10 tot 15 uur per week aan het project gezeten. In de laatste weken</w:t>
+      </w:r>
+      <w:r>
+        <w:rPr>
+          <w:lang w:val="nl-NL"/>
+        </w:rPr>
+        <w:t xml:space="preserve"> </w:t>
+      </w:r>
+      <w:r>
+        <w:rPr>
+          <w:lang w:val="nl-NL"/>
+        </w:rPr>
+        <w:t>waren we</w:t>
+      </w:r>
+      <w:r>
+        <w:rPr>
+          <w:lang w:val="nl-NL"/>
+        </w:rPr>
+        <w:t xml:space="preserve"> bijna elke dag op de</w:t>
+      </w:r>
+      <w:r>
+        <w:rPr>
+          <w:lang w:val="nl-NL"/>
+        </w:rPr>
+        <w:t xml:space="preserve"> HHS</w:t>
+      </w:r>
+      <w:r>
+        <w:rPr>
+          <w:lang w:val="nl-NL"/>
+        </w:rPr>
+        <w:t xml:space="preserve">. </w:t>
+      </w:r>
+      <w:r>
+        <w:rPr>
+          <w:lang w:val="nl-NL"/>
+        </w:rPr>
+        <w:t>Vaak vanaf 10 tot 4, en s</w:t>
+      </w:r>
+      <w:r>
+        <w:rPr>
+          <w:lang w:val="nl-NL"/>
+        </w:rPr>
+        <w:t xml:space="preserve">oms vanaf 9 tot 5. Gemiddeld komt dit uit op </w:t>
+      </w:r>
       <w:bookmarkStart w:id="0" w:name="_GoBack"/>
       <w:bookmarkEnd w:id="0"/>
-    </w:p>
-    <w:p>
-      <w:pPr>
-        <w:rPr>
-          <w:b/>
-          <w:lang w:val="nl-NL"/>
-        </w:rPr>
-      </w:pPr>
-      <w:r>
-        <w:rPr>
-          <w:b/>
-          <w:lang w:val="nl-NL"/>
-        </w:rPr>
-        <w:t>Uur verdeling</w:t>
-      </w:r>
-    </w:p>
-    <w:p>
-      <w:pPr>
-        <w:rPr>
-          <w:lang w:val="nl-NL"/>
-        </w:rPr>
-      </w:pPr>
-      <w:r>
-        <w:rPr>
-          <w:lang w:val="nl-NL"/>
-        </w:rPr>
-        <w:t xml:space="preserve">Aan het begin </w:t>
-      </w:r>
-      <w:r>
-        <w:rPr>
-          <w:lang w:val="nl-NL"/>
-        </w:rPr>
-        <w:t>van het project naast de lessen hebben we ongeveer 10 tot 15 uur per week aan het project gezeten. In de laatste weken</w:t>
-      </w:r>
-      <w:r>
-        <w:rPr>
-          <w:lang w:val="nl-NL"/>
-        </w:rPr>
-        <w:t xml:space="preserve"> </w:t>
-      </w:r>
-      <w:r>
-        <w:rPr>
-          <w:lang w:val="nl-NL"/>
-        </w:rPr>
-        <w:t>waren we</w:t>
-      </w:r>
-      <w:r>
-        <w:rPr>
-          <w:lang w:val="nl-NL"/>
-        </w:rPr>
-        <w:t xml:space="preserve"> bijna elke dag op de</w:t>
-      </w:r>
-      <w:r>
-        <w:rPr>
-          <w:lang w:val="nl-NL"/>
-        </w:rPr>
-        <w:t xml:space="preserve"> HHS</w:t>
-      </w:r>
-      <w:r>
-        <w:rPr>
-          <w:lang w:val="nl-NL"/>
-        </w:rPr>
-        <w:t xml:space="preserve">. </w:t>
-      </w:r>
-      <w:r>
-        <w:rPr>
-          <w:lang w:val="nl-NL"/>
-        </w:rPr>
-        <w:t xml:space="preserve">Vaak vanaf 10 tot 4, en soms vanaf 9 tot 5. Dit komt uit </w:t>
-      </w:r>
-      <w:r>
-        <w:rPr>
-          <w:lang w:val="nl-NL"/>
-        </w:rPr>
-        <w:t xml:space="preserve">op een gemiddelde </w:t>
+      <w:r>
+        <w:rPr>
+          <w:lang w:val="nl-NL"/>
+        </w:rPr>
+        <w:t xml:space="preserve">iets meer dan </w:t>
       </w:r>
       <w:r>
         <w:rPr>

</xml_diff>